<commit_message>
updats lecture 001. Git Basics
</commit_message>
<xml_diff>
--- a/001. Git Basics.docx
+++ b/001. Git Basics.docx
@@ -35,13 +35,16 @@
         <w:spacing w:line="276" w:lineRule="auto"/>
       </w:pPr>
       <w:r>
-        <w:t>Git is different from all other VCS in its way it operates. Nearly every operation in Git needs only local files and resources. For example, to browse the history of the project, Git doesn't need to go to the server to get the history and display it for you – it simply reads it directly from your local database. There really very little you can't do even if you're offline, like you go on vacation or train and you want to do a little work, you can commit happily (to your local repository, remember?) until you get to a network connection to upload. If you are home and the internet is down or you can't get the VPN client working properly, you can still work</w:t>
-      </w:r>
-      <w:r>
-        <w:t xml:space="preserve">. </w:t>
-      </w:r>
-      <w:r>
-        <w:t>In many other systems, doing so is either impossible or painful.</w:t>
+        <w:t xml:space="preserve">Git is different from all other VCS in its way it operates. Nearly every operation in Git needs only local files and resources. For example, to browse the history of the project, Git doesn't need to go to the server to get the history and display it for you – it simply reads it directly from your local database. There really </w:t>
+      </w:r>
+      <w:r>
+        <w:t xml:space="preserve">is </w:t>
+      </w:r>
+      <w:r>
+        <w:t>very little you can't do even if you're offline, like you go on vacation or train and you want to do a little work, you can commit happily (to your local repository, remember?) until you get to a network connection to upload. If you are home and the internet is down or you can't get the VPN client working properly, you can still work</w:t>
+      </w:r>
+      <w:r>
+        <w:t>. In many other systems, doing so is either impossible or painful.</w:t>
       </w:r>
     </w:p>
     <w:p>
@@ -143,6 +146,21 @@
       <w:pPr>
         <w:pStyle w:val="NoSpacing"/>
         <w:spacing w:line="276" w:lineRule="auto"/>
+      </w:pPr>
+      <w:r>
+        <w:t>Pay attention now – here is the main thing to remember about Git if you want the rest of your learning process to go smoothly.</w:t>
+      </w:r>
+    </w:p>
+    <w:p>
+      <w:pPr>
+        <w:pStyle w:val="NoSpacing"/>
+        <w:spacing w:line="276" w:lineRule="auto"/>
+      </w:pPr>
+    </w:p>
+    <w:p>
+      <w:pPr>
+        <w:pStyle w:val="NoSpacing"/>
+        <w:spacing w:line="276" w:lineRule="auto"/>
         <w:rPr>
           <w:b/>
           <w:bCs/>
@@ -166,7 +184,13 @@
         <w:spacing w:line="276" w:lineRule="auto"/>
       </w:pPr>
       <w:r>
-        <w:t xml:space="preserve">Git has 5 states that your files can reside in: </w:t>
+        <w:t xml:space="preserve">Git has </w:t>
+      </w:r>
+      <w:r>
+        <w:t>4</w:t>
+      </w:r>
+      <w:r>
+        <w:t xml:space="preserve"> states that your files can reside in: </w:t>
       </w:r>
       <w:r>
         <w:rPr>
@@ -206,16 +230,6 @@
         <w:t>staged</w:t>
       </w:r>
       <w:r>
-        <w:t xml:space="preserve"> and </w:t>
-      </w:r>
-      <w:r>
-        <w:rPr>
-          <w:b/>
-          <w:bCs/>
-        </w:rPr>
-        <w:t>committed</w:t>
-      </w:r>
-      <w:r>
         <w:t xml:space="preserve">. However, while the first status is </w:t>
       </w:r>
       <w:r>
@@ -301,6 +315,9 @@
       <w:r>
         <w:t>files, who were in your last snapshot, but you haven't edited them</w:t>
       </w:r>
+      <w:r>
+        <w:t>. Files in this status are safely stored in your local Git database.</w:t>
+      </w:r>
     </w:p>
     <w:p>
       <w:pPr>
@@ -372,49 +389,39 @@
         <w:pStyle w:val="NoSpacing"/>
         <w:spacing w:line="276" w:lineRule="auto"/>
       </w:pPr>
-      <w:r>
-        <w:t xml:space="preserve">5. </w:t>
-      </w:r>
-      <w:r>
-        <w:rPr>
-          <w:b/>
-          <w:bCs/>
-        </w:rPr>
-        <w:t>committed</w:t>
+    </w:p>
+    <w:p>
+      <w:pPr>
+        <w:pStyle w:val="NoSpacing"/>
+        <w:spacing w:line="276" w:lineRule="auto"/>
+      </w:pPr>
+      <w:r>
+        <w:t xml:space="preserve">Depending on what state a </w:t>
+      </w:r>
+      <w:r>
+        <w:t xml:space="preserve">particular </w:t>
+      </w:r>
+      <w:r>
+        <w:t xml:space="preserve">file is, it </w:t>
+      </w:r>
+      <w:r>
+        <w:t>will usually</w:t>
+      </w:r>
+      <w:r>
+        <w:t xml:space="preserve"> reside in </w:t>
+      </w:r>
+      <w:r>
+        <w:t>1</w:t>
       </w:r>
       <w:r>
         <w:t xml:space="preserve"> </w:t>
       </w:r>
       <w:r>
-        <w:t>means</w:t>
-      </w:r>
-      <w:r>
-        <w:t xml:space="preserve"> that </w:t>
-      </w:r>
-      <w:r>
-        <w:t>your</w:t>
-      </w:r>
-      <w:r>
-        <w:t xml:space="preserve"> file</w:t>
-      </w:r>
-      <w:r>
-        <w:t>s</w:t>
+        <w:t>of the 3 main areas of a Git managed directory.</w:t>
       </w:r>
       <w:r>
         <w:t xml:space="preserve"> </w:t>
       </w:r>
-      <w:r>
-        <w:t>are</w:t>
-      </w:r>
-      <w:r>
-        <w:t xml:space="preserve"> safely stored in your local </w:t>
-      </w:r>
-      <w:r>
-        <w:t xml:space="preserve">Git </w:t>
-      </w:r>
-      <w:r>
-        <w:t>database</w:t>
-      </w:r>
     </w:p>
     <w:p>
       <w:pPr>
@@ -427,33 +434,54 @@
         <w:pStyle w:val="NoSpacing"/>
         <w:spacing w:line="276" w:lineRule="auto"/>
       </w:pPr>
-      <w:r>
-        <w:t xml:space="preserve">Depending on what state a </w:t>
-      </w:r>
-      <w:r>
-        <w:t xml:space="preserve">particular </w:t>
-      </w:r>
-      <w:r>
-        <w:t xml:space="preserve">file is, it </w:t>
-      </w:r>
-      <w:r>
-        <w:t>will usually</w:t>
-      </w:r>
-      <w:r>
-        <w:t xml:space="preserve"> reside in </w:t>
-      </w:r>
-      <w:r>
-        <w:t>1</w:t>
-      </w:r>
-      <w:r>
-        <w:t xml:space="preserve"> </w:t>
-      </w:r>
-      <w:r>
-        <w:t>of the 3 main areas of a Git managed directory.</w:t>
-      </w:r>
-      <w:r>
-        <w:t xml:space="preserve"> </w:t>
-      </w:r>
+    </w:p>
+    <w:p>
+      <w:pPr>
+        <w:pStyle w:val="NoSpacing"/>
+        <w:spacing w:line="276" w:lineRule="auto"/>
+      </w:pPr>
+    </w:p>
+    <w:p>
+      <w:pPr>
+        <w:pStyle w:val="NoSpacing"/>
+        <w:spacing w:line="276" w:lineRule="auto"/>
+      </w:pPr>
+    </w:p>
+    <w:p>
+      <w:pPr>
+        <w:pStyle w:val="NoSpacing"/>
+        <w:spacing w:line="276" w:lineRule="auto"/>
+      </w:pPr>
+    </w:p>
+    <w:p>
+      <w:pPr>
+        <w:pStyle w:val="NoSpacing"/>
+        <w:spacing w:line="276" w:lineRule="auto"/>
+      </w:pPr>
+    </w:p>
+    <w:p>
+      <w:pPr>
+        <w:pStyle w:val="NoSpacing"/>
+        <w:spacing w:line="276" w:lineRule="auto"/>
+      </w:pPr>
+    </w:p>
+    <w:p>
+      <w:pPr>
+        <w:pStyle w:val="NoSpacing"/>
+        <w:spacing w:line="276" w:lineRule="auto"/>
+      </w:pPr>
+    </w:p>
+    <w:p>
+      <w:pPr>
+        <w:pStyle w:val="NoSpacing"/>
+        <w:spacing w:line="276" w:lineRule="auto"/>
+      </w:pPr>
+    </w:p>
+    <w:p>
+      <w:pPr>
+        <w:pStyle w:val="NoSpacing"/>
+        <w:spacing w:line="276" w:lineRule="auto"/>
+      </w:pPr>
     </w:p>
     <w:p>
       <w:pPr>
@@ -479,6 +507,7 @@
           <w:sz w:val="28"/>
           <w:szCs w:val="28"/>
         </w:rPr>
+        <w:lastRenderedPageBreak/>
         <w:t>The 3 Main Areas of a Git Project</w:t>
       </w:r>
     </w:p>
@@ -1251,7 +1280,6 @@
         <w:spacing w:line="276" w:lineRule="auto"/>
       </w:pPr>
       <w:r>
-        <w:lastRenderedPageBreak/>
         <w:t xml:space="preserve">1. </w:t>
       </w:r>
       <w:r>
@@ -3395,6 +3423,7 @@
         <w:rPr>
           <w:noProof/>
         </w:rPr>
+        <w:lastRenderedPageBreak/>
         <mc:AlternateContent>
           <mc:Choice Requires="wpg">
             <w:drawing>
@@ -3919,23 +3948,13 @@
                                   </w:rPr>
                                   <w:t xml:space="preserve">it </w:t>
                                 </w:r>
-                                <w:proofErr w:type="gramStart"/>
                                 <w:r>
                                   <w:rPr>
                                     <w:b/>
                                     <w:bCs/>
                                     <w:highlight w:val="lightGray"/>
                                   </w:rPr>
-                                  <w:t>add</w:t>
-                                </w:r>
-                                <w:proofErr w:type="gramEnd"/>
-                                <w:r>
-                                  <w:rPr>
-                                    <w:b/>
-                                    <w:bCs/>
-                                    <w:highlight w:val="lightGray"/>
-                                  </w:rPr>
-                                  <w:t> </w:t>
+                                  <w:t>add </w:t>
                                 </w:r>
                               </w:p>
                             </w:txbxContent>
@@ -4711,23 +4730,13 @@
                             </w:rPr>
                             <w:t xml:space="preserve">it </w:t>
                           </w:r>
-                          <w:proofErr w:type="gramStart"/>
                           <w:r>
                             <w:rPr>
                               <w:b/>
                               <w:bCs/>
                               <w:highlight w:val="lightGray"/>
                             </w:rPr>
-                            <w:t>add</w:t>
-                          </w:r>
-                          <w:proofErr w:type="gramEnd"/>
-                          <w:r>
-                            <w:rPr>
-                              <w:b/>
-                              <w:bCs/>
-                              <w:highlight w:val="lightGray"/>
-                            </w:rPr>
-                            <w:t> </w:t>
+                            <w:t>add </w:t>
                           </w:r>
                         </w:p>
                       </w:txbxContent>
@@ -5059,11 +5068,7 @@
         <w:t xml:space="preserve"> staged,</w:t>
       </w:r>
       <w:r>
-        <w:t xml:space="preserve"> since Git will only commit tracked files who </w:t>
-      </w:r>
-      <w:r>
-        <w:lastRenderedPageBreak/>
-        <w:t xml:space="preserve">are </w:t>
+        <w:t xml:space="preserve"> since Git will only commit tracked files who are </w:t>
       </w:r>
       <w:r>
         <w:t xml:space="preserve">also </w:t>
@@ -5184,7 +5189,21 @@
           <w:b/>
           <w:bCs/>
         </w:rPr>
-        <w:t xml:space="preserve"> committed.</w:t>
+        <w:t xml:space="preserve"> </w:t>
+      </w:r>
+      <w:r>
+        <w:rPr>
+          <w:b/>
+          <w:bCs/>
+        </w:rPr>
+        <w:t>unmodified</w:t>
+      </w:r>
+      <w:r>
+        <w:rPr>
+          <w:b/>
+          <w:bCs/>
+        </w:rPr>
+        <w:t>.</w:t>
       </w:r>
     </w:p>
     <w:p>
@@ -5266,86 +5285,6 @@
       <w:pPr>
         <w:pStyle w:val="NoSpacing"/>
         <w:spacing w:line="276" w:lineRule="auto"/>
-      </w:pPr>
-    </w:p>
-    <w:p>
-      <w:pPr>
-        <w:pStyle w:val="NoSpacing"/>
-      </w:pPr>
-    </w:p>
-    <w:p>
-      <w:pPr>
-        <w:pStyle w:val="NoSpacing"/>
-      </w:pPr>
-    </w:p>
-    <w:p>
-      <w:pPr>
-        <w:pStyle w:val="NoSpacing"/>
-      </w:pPr>
-    </w:p>
-    <w:p>
-      <w:pPr>
-        <w:pStyle w:val="NoSpacing"/>
-      </w:pPr>
-    </w:p>
-    <w:p>
-      <w:pPr>
-        <w:pStyle w:val="NoSpacing"/>
-      </w:pPr>
-    </w:p>
-    <w:p>
-      <w:pPr>
-        <w:pStyle w:val="NoSpacing"/>
-      </w:pPr>
-    </w:p>
-    <w:p>
-      <w:pPr>
-        <w:pStyle w:val="NoSpacing"/>
-      </w:pPr>
-    </w:p>
-    <w:p>
-      <w:pPr>
-        <w:pStyle w:val="NoSpacing"/>
-      </w:pPr>
-    </w:p>
-    <w:p>
-      <w:pPr>
-        <w:pStyle w:val="NoSpacing"/>
-      </w:pPr>
-    </w:p>
-    <w:p>
-      <w:pPr>
-        <w:pStyle w:val="NoSpacing"/>
-      </w:pPr>
-    </w:p>
-    <w:p>
-      <w:pPr>
-        <w:pStyle w:val="NoSpacing"/>
-      </w:pPr>
-    </w:p>
-    <w:p>
-      <w:pPr>
-        <w:pStyle w:val="NoSpacing"/>
-      </w:pPr>
-    </w:p>
-    <w:p>
-      <w:pPr>
-        <w:pStyle w:val="NoSpacing"/>
-      </w:pPr>
-    </w:p>
-    <w:p>
-      <w:pPr>
-        <w:pStyle w:val="NoSpacing"/>
-      </w:pPr>
-    </w:p>
-    <w:p>
-      <w:pPr>
-        <w:pStyle w:val="NoSpacing"/>
-      </w:pPr>
-    </w:p>
-    <w:p>
-      <w:pPr>
-        <w:pStyle w:val="NoSpacing"/>
       </w:pPr>
     </w:p>
     <w:p>
@@ -5514,13 +5453,8 @@
         <w:spacing w:line="276" w:lineRule="auto"/>
       </w:pPr>
       <w:r>
-        <w:t xml:space="preserve">git </w:t>
-      </w:r>
-      <w:proofErr w:type="gramStart"/>
-      <w:r>
-        <w:t>add</w:t>
-      </w:r>
-      <w:proofErr w:type="gramEnd"/>
+        <w:t>git add</w:t>
+      </w:r>
     </w:p>
     <w:p>
       <w:pPr>
@@ -5528,13 +5462,8 @@
         <w:spacing w:line="276" w:lineRule="auto"/>
       </w:pPr>
       <w:r>
-        <w:t xml:space="preserve">git </w:t>
-      </w:r>
-      <w:proofErr w:type="gramStart"/>
-      <w:r>
-        <w:t>commit</w:t>
-      </w:r>
-      <w:proofErr w:type="gramEnd"/>
+        <w:t>git commit</w:t>
+      </w:r>
     </w:p>
     <w:p>
       <w:pPr>
@@ -5559,11 +5488,9 @@
         <w:pStyle w:val="NoSpacing"/>
         <w:spacing w:line="276" w:lineRule="auto"/>
       </w:pPr>
-      <w:proofErr w:type="spellStart"/>
       <w:r>
         <w:t>gitk</w:t>
       </w:r>
-      <w:proofErr w:type="spellEnd"/>
     </w:p>
     <w:p>
       <w:pPr>
@@ -5730,7 +5657,10 @@
         <w:spacing w:line="276" w:lineRule="auto"/>
       </w:pPr>
       <w:r>
-        <w:t>You typically obtain a Git repository in one of two ways:</w:t>
+        <w:t>We</w:t>
+      </w:r>
+      <w:r>
+        <w:t xml:space="preserve"> typically obtain a Git repository in one of two ways:</w:t>
       </w:r>
     </w:p>
     <w:p>
@@ -5739,7 +5669,16 @@
         <w:spacing w:line="276" w:lineRule="auto"/>
       </w:pPr>
       <w:r>
-        <w:t>1. You can take a local directory that is currently not under version control, and turn it into Git repository, or</w:t>
+        <w:t xml:space="preserve">1. </w:t>
+      </w:r>
+      <w:r>
+        <w:t>w</w:t>
+      </w:r>
+      <w:r>
+        <w:t>e</w:t>
+      </w:r>
+      <w:r>
+        <w:t xml:space="preserve"> can take a local directory that is currently not under version control, and turn it into Git repository, or</w:t>
       </w:r>
     </w:p>
     <w:p>
@@ -5748,7 +5687,13 @@
         <w:spacing w:line="276" w:lineRule="auto"/>
       </w:pPr>
       <w:r>
-        <w:t>2. You can clone an existing Git repository from elsewhere</w:t>
+        <w:t xml:space="preserve">2. </w:t>
+      </w:r>
+      <w:r>
+        <w:t>we</w:t>
+      </w:r>
+      <w:r>
+        <w:t xml:space="preserve"> can clone an existing Git repository from elsewhere</w:t>
       </w:r>
     </w:p>
     <w:p>
@@ -5785,7 +5730,6 @@
       <w:r>
         <w:t xml:space="preserve">, then open the folder with </w:t>
       </w:r>
-      <w:proofErr w:type="spellStart"/>
       <w:r>
         <w:rPr>
           <w:b/>
@@ -5793,7 +5737,6 @@
         </w:rPr>
         <w:t>GitBash</w:t>
       </w:r>
-      <w:proofErr w:type="spellEnd"/>
       <w:r>
         <w:t xml:space="preserve"> terminal and run the command </w:t>
       </w:r>
@@ -6053,13 +5996,43 @@
         <w:spacing w:line="276" w:lineRule="auto"/>
       </w:pPr>
       <w:r>
-        <w:t>This means you have a clean working directory; in other words, none of your tracked files are modified. Git also doesn’t see any untracked files, or they would be listed here. Finally, the command tells you which branch you</w:t>
+        <w:t xml:space="preserve">This means </w:t>
+      </w:r>
+      <w:r>
+        <w:t>we</w:t>
+      </w:r>
+      <w:r>
+        <w:t xml:space="preserve"> have a clean working directory; in other words, none of </w:t>
+      </w:r>
+      <w:r>
+        <w:t>our</w:t>
+      </w:r>
+      <w:r>
+        <w:t xml:space="preserve"> tracked files are modified. Git also doesn</w:t>
       </w:r>
       <w:r>
         <w:t>'</w:t>
       </w:r>
       <w:r>
-        <w:t>re on and informs you that it has not diverged from the same branch on the server. For now, that branch is always </w:t>
+        <w:t xml:space="preserve">t see any untracked files, or they would be listed here. Finally, the command tells </w:t>
+      </w:r>
+      <w:r>
+        <w:t>us</w:t>
+      </w:r>
+      <w:r>
+        <w:t xml:space="preserve"> which branch </w:t>
+      </w:r>
+      <w:r>
+        <w:t>we're</w:t>
+      </w:r>
+      <w:r>
+        <w:t xml:space="preserve"> on and informs </w:t>
+      </w:r>
+      <w:r>
+        <w:t xml:space="preserve">us </w:t>
+      </w:r>
+      <w:r>
+        <w:t>that it has not diverged from the same branch on the server. For now, that branch is always </w:t>
       </w:r>
       <w:r>
         <w:rPr>
@@ -6101,6 +6074,9 @@
         <w:t>Now</w:t>
       </w:r>
       <w:r>
+        <w:t xml:space="preserve"> let's</w:t>
+      </w:r>
+      <w:r>
         <w:t xml:space="preserve"> </w:t>
       </w:r>
       <w:r>
@@ -6195,7 +6171,13 @@
         <w:t>'</w:t>
       </w:r>
       <w:r>
-        <w:t>t have in the previous snapshot (commit), and which hasn’t yet been staged</w:t>
+        <w:t>t have in the previous snapshot (commit), and which hasn</w:t>
+      </w:r>
+      <w:r>
+        <w:t>'</w:t>
+      </w:r>
+      <w:r>
+        <w:t>t yet been staged</w:t>
       </w:r>
       <w:r>
         <w:t>:</w:t>
@@ -6776,25 +6758,7 @@
                 <w:sz w:val="18"/>
                 <w:szCs w:val="18"/>
               </w:rPr>
-              <w:t xml:space="preserve">  (use "git rm --cached &lt;file&gt;..." to </w:t>
-            </w:r>
-            <w:proofErr w:type="spellStart"/>
-            <w:r>
-              <w:rPr>
-                <w:rFonts w:ascii="Consolas" w:hAnsi="Consolas"/>
-                <w:sz w:val="18"/>
-                <w:szCs w:val="18"/>
-              </w:rPr>
-              <w:t>unstage</w:t>
-            </w:r>
-            <w:proofErr w:type="spellEnd"/>
-            <w:r>
-              <w:rPr>
-                <w:rFonts w:ascii="Consolas" w:hAnsi="Consolas"/>
-                <w:sz w:val="18"/>
-                <w:szCs w:val="18"/>
-              </w:rPr>
-              <w:t>)</w:t>
+              <w:t xml:space="preserve">  (use "git rm --cached &lt;file&gt;..." to unstage)</w:t>
             </w:r>
           </w:p>
           <w:p>
@@ -6895,7 +6859,10 @@
         <w:pStyle w:val="NoSpacing"/>
       </w:pPr>
       <w:r>
-        <w:t xml:space="preserve">We can run the command </w:t>
+        <w:t xml:space="preserve">Let's </w:t>
+      </w:r>
+      <w:r>
+        <w:t xml:space="preserve">run the command </w:t>
       </w:r>
       <w:r>
         <w:rPr>
@@ -7047,15 +7014,6 @@
           <w:bCs/>
         </w:rPr>
       </w:pPr>
-    </w:p>
-    <w:p>
-      <w:pPr>
-        <w:pStyle w:val="NoSpacing"/>
-        <w:rPr>
-          <w:b/>
-          <w:bCs/>
-        </w:rPr>
-      </w:pPr>
       <w:r>
         <w:t>Now</w:t>
       </w:r>
@@ -7134,7 +7092,13 @@
         <w:t xml:space="preserve"> and</w:t>
       </w:r>
       <w:r>
-        <w:t xml:space="preserve"> you should see a success message.</w:t>
+        <w:t xml:space="preserve"> </w:t>
+      </w:r>
+      <w:r>
+        <w:t>we</w:t>
+      </w:r>
+      <w:r>
+        <w:t xml:space="preserve"> should see a success message.</w:t>
       </w:r>
       <w:r>
         <w:t xml:space="preserve"> We have now successfully saved our work inside the </w:t>
@@ -7291,117 +7255,118 @@
         <w:rPr>
           <w:highlight w:val="lightGray"/>
         </w:rPr>
-        <w:t xml:space="preserve">$ </w:t>
+        <w:t>$ g</w:t>
       </w:r>
       <w:r>
         <w:rPr>
           <w:highlight w:val="lightGray"/>
         </w:rPr>
-        <w:t>g</w:t>
+        <w:t>it</w:t>
       </w:r>
       <w:r>
         <w:rPr>
           <w:highlight w:val="lightGray"/>
         </w:rPr>
-        <w:t>it</w:t>
-      </w:r>
-      <w:r>
-        <w:rPr>
-          <w:highlight w:val="lightGray"/>
-        </w:rPr>
-        <w:t xml:space="preserve"> lo</w:t>
-      </w:r>
-      <w:r>
-        <w:rPr>
-          <w:highlight w:val="lightGray"/>
-        </w:rPr>
-        <w:t xml:space="preserve">g     </w:t>
-      </w:r>
-      <w:r>
-        <w:rPr>
-          <w:highlight w:val="lightGray"/>
-        </w:rPr>
+        <w:t xml:space="preserve"> log      </w:t>
+      </w:r>
+      <w:r>
         <w:t xml:space="preserve"> </w:t>
       </w:r>
+    </w:p>
+    <w:p>
+      <w:pPr>
+        <w:pStyle w:val="NoSpacing"/>
+      </w:pPr>
+      <w:r>
+        <w:t>By default, with no arguments, the command lists all commits made in that branch, in reverse chronological order, that is, the most recent commits show up first.</w:t>
+      </w:r>
       <w:r>
         <w:t xml:space="preserve"> </w:t>
       </w:r>
-    </w:p>
-    <w:p>
-      <w:pPr>
-        <w:pStyle w:val="NoSpacing"/>
-      </w:pPr>
-      <w:r>
-        <w:t>By default, with no arguments, the command lists all commits made in that branch, in reverse chronological order, that is, the most recent commits show up first.</w:t>
+      <w:r>
+        <w:t>We get some information about each commit with it's SHA-1 checksum, the author's name and email, the date written and the commit message. E</w:t>
+      </w:r>
+      <w:r>
+        <w:t xml:space="preserve">ach </w:t>
+      </w:r>
+      <w:r>
+        <w:t xml:space="preserve">created </w:t>
+      </w:r>
+      <w:r>
+        <w:t xml:space="preserve">commit has </w:t>
+      </w:r>
+      <w:r>
+        <w:t>this</w:t>
+      </w:r>
+      <w:r>
+        <w:t xml:space="preserve"> unique id</w:t>
+      </w:r>
+      <w:r>
+        <w:t xml:space="preserve">, </w:t>
+      </w:r>
+      <w:r>
+        <w:t xml:space="preserve">by which we can always </w:t>
+      </w:r>
+      <w:r>
+        <w:t xml:space="preserve">refer to this </w:t>
+      </w:r>
+      <w:r>
+        <w:t xml:space="preserve">specific </w:t>
+      </w:r>
+      <w:r>
+        <w:t>snapshot</w:t>
       </w:r>
       <w:r>
         <w:t xml:space="preserve"> </w:t>
       </w:r>
       <w:r>
-        <w:t>We get some information about each commit with it's SHA-1 checksum, the author's name and email, the date written and the commit message. E</w:t>
-      </w:r>
-      <w:r>
-        <w:t xml:space="preserve">ach </w:t>
-      </w:r>
-      <w:r>
-        <w:t xml:space="preserve">created </w:t>
-      </w:r>
-      <w:r>
-        <w:t xml:space="preserve">commit has </w:t>
-      </w:r>
-      <w:r>
-        <w:t>this</w:t>
-      </w:r>
-      <w:r>
-        <w:t xml:space="preserve"> unique id</w:t>
-      </w:r>
-      <w:r>
-        <w:t xml:space="preserve">, </w:t>
-      </w:r>
-      <w:r>
-        <w:t xml:space="preserve">by which we can always </w:t>
-      </w:r>
-      <w:r>
-        <w:t xml:space="preserve">refer to this </w:t>
-      </w:r>
-      <w:r>
-        <w:t xml:space="preserve">specific </w:t>
-      </w:r>
-      <w:r>
-        <w:t>snapshot</w:t>
+        <w:t>at</w:t>
+      </w:r>
+      <w:r>
+        <w:t xml:space="preserve"> that moment of history</w:t>
+      </w:r>
+      <w:r>
+        <w:t xml:space="preserve"> and for example </w:t>
+      </w:r>
+      <w:r>
+        <w:t xml:space="preserve">load </w:t>
+      </w:r>
+      <w:r>
+        <w:t xml:space="preserve">all files as they </w:t>
+      </w:r>
+      <w:r>
+        <w:t xml:space="preserve">were </w:t>
+      </w:r>
+      <w:r>
+        <w:t>back then</w:t>
+      </w:r>
+      <w:r>
+        <w:t xml:space="preserve">. This </w:t>
+      </w:r>
+      <w:r>
+        <w:t>process</w:t>
+      </w:r>
+      <w:r>
+        <w:t xml:space="preserve"> is technically called "</w:t>
+      </w:r>
+      <w:r>
+        <w:rPr>
+          <w:b/>
+          <w:bCs/>
+        </w:rPr>
+        <w:t>checkout</w:t>
+      </w:r>
+      <w:r>
+        <w:t>", but the word "loading" works just as well.</w:t>
       </w:r>
       <w:r>
         <w:t xml:space="preserve"> </w:t>
       </w:r>
       <w:r>
-        <w:t>at</w:t>
-      </w:r>
-      <w:r>
-        <w:t xml:space="preserve"> that moment of history</w:t>
-      </w:r>
-      <w:r>
-        <w:t xml:space="preserve"> and for example </w:t>
-      </w:r>
-      <w:r>
-        <w:t xml:space="preserve">load </w:t>
-      </w:r>
-      <w:r>
-        <w:t xml:space="preserve">all files as they </w:t>
-      </w:r>
-      <w:r>
-        <w:t xml:space="preserve">were </w:t>
-      </w:r>
-      <w:r>
-        <w:t>back then</w:t>
-      </w:r>
-      <w:r>
-        <w:t xml:space="preserve">. This </w:t>
-      </w:r>
-      <w:r>
-        <w:t>process</w:t>
-      </w:r>
-      <w:r>
-        <w:t xml:space="preserve"> is technically called "</w:t>
+        <w:t xml:space="preserve">Pay attention here, this </w:t>
+      </w:r>
+      <w:r>
+        <w:t>"</w:t>
       </w:r>
       <w:r>
         <w:rPr>
@@ -7411,87 +7376,68 @@
         <w:t>checkout</w:t>
       </w:r>
       <w:r>
-        <w:t>", but the word "loading" works just as well.</w:t>
+        <w:t>"</w:t>
       </w:r>
       <w:r>
         <w:t xml:space="preserve"> </w:t>
       </w:r>
       <w:r>
-        <w:t xml:space="preserve">Pay attention here, this </w:t>
-      </w:r>
-      <w:r>
-        <w:t>"</w:t>
-      </w:r>
-      <w:r>
-        <w:rPr>
-          <w:b/>
-          <w:bCs/>
-        </w:rPr>
-        <w:t>checkout</w:t>
-      </w:r>
-      <w:r>
-        <w:t>"</w:t>
-      </w:r>
-      <w:r>
+        <w:t>action</w:t>
+      </w:r>
+      <w:r>
+        <w:t xml:space="preserve"> is very important and we will revisit it several times until it clicks</w:t>
+      </w:r>
+      <w:r>
+        <w:t xml:space="preserve">, so now for example, we have just saved our work from our </w:t>
+      </w:r>
+      <w:r>
+        <w:rPr>
+          <w:b/>
+          <w:bCs/>
+        </w:rPr>
+        <w:t>Working Directory</w:t>
+      </w:r>
+      <w:r>
+        <w:t xml:space="preserve"> to the </w:t>
+      </w:r>
+      <w:r>
+        <w:rPr>
+          <w:b/>
+          <w:bCs/>
+        </w:rPr>
+        <w:t>.git Repository</w:t>
+      </w:r>
+      <w:r>
+        <w:t xml:space="preserve"> and we said that the </w:t>
+      </w:r>
+      <w:r>
+        <w:rPr>
+          <w:b/>
+          <w:bCs/>
+        </w:rPr>
+        <w:t>Working Directory</w:t>
+      </w:r>
+      <w:r>
+        <w:t xml:space="preserve"> is a single checkout of one version of the project. Well now we have one version, it's only one commit, but</w:t>
+      </w:r>
+      <w:r>
+        <w:t xml:space="preserve"> the files of this commit are safely stored in the </w:t>
+      </w:r>
+      <w:r>
+        <w:rPr>
+          <w:b/>
+          <w:bCs/>
+        </w:rPr>
+        <w:t>.git Repository</w:t>
+      </w:r>
+      <w:r>
+        <w:rPr>
+          <w:b/>
+          <w:bCs/>
+        </w:rPr>
         <w:t xml:space="preserve"> </w:t>
       </w:r>
       <w:r>
-        <w:t>action</w:t>
-      </w:r>
-      <w:r>
-        <w:t xml:space="preserve"> is very important and we will revisit it several times until it clicks</w:t>
-      </w:r>
-      <w:r>
-        <w:t xml:space="preserve">, so now for example, we have just saved our work from our </w:t>
-      </w:r>
-      <w:r>
-        <w:rPr>
-          <w:b/>
-          <w:bCs/>
-        </w:rPr>
-        <w:t>Working Directory</w:t>
-      </w:r>
-      <w:r>
-        <w:t xml:space="preserve"> to the </w:t>
-      </w:r>
-      <w:r>
-        <w:rPr>
-          <w:b/>
-          <w:bCs/>
-        </w:rPr>
-        <w:t>.git Repository</w:t>
-      </w:r>
-      <w:r>
-        <w:t xml:space="preserve"> and we said that the </w:t>
-      </w:r>
-      <w:r>
-        <w:rPr>
-          <w:b/>
-          <w:bCs/>
-        </w:rPr>
-        <w:t>Working Directory</w:t>
-      </w:r>
-      <w:r>
-        <w:t xml:space="preserve"> is a single checkout of one version of the project. Well now we have one version, it's only one commit, but</w:t>
-      </w:r>
-      <w:r>
-        <w:t xml:space="preserve"> the files of this commit are safely stored in the </w:t>
-      </w:r>
-      <w:r>
-        <w:rPr>
-          <w:b/>
-          <w:bCs/>
-        </w:rPr>
-        <w:t>.git Repository</w:t>
-      </w:r>
-      <w:r>
-        <w:rPr>
-          <w:b/>
-          <w:bCs/>
-        </w:rPr>
-        <w:t xml:space="preserve"> </w:t>
-      </w:r>
-      <w:r>
         <w:t>inside something called an</w:t>
       </w:r>
       <w:r>
@@ -7518,8 +7464,13 @@
         <w:pStyle w:val="NoSpacing"/>
       </w:pPr>
       <w:r>
-        <w:lastRenderedPageBreak/>
-        <w:t>Let's delete all</w:t>
+        <w:t xml:space="preserve">Let's </w:t>
+      </w:r>
+      <w:r>
+        <w:t xml:space="preserve">prove this, </w:t>
+      </w:r>
+      <w:r>
+        <w:t>delete all</w:t>
       </w:r>
       <w:r>
         <w:t xml:space="preserve"> our</w:t>
@@ -7811,25 +7762,7 @@
                 <w:sz w:val="18"/>
                 <w:szCs w:val="18"/>
               </w:rPr>
-              <w:t xml:space="preserve">  (use "git add &lt;file&gt;..." to include in what will be </w:t>
-            </w:r>
-            <w:proofErr w:type="spellStart"/>
-            <w:r>
-              <w:rPr>
-                <w:rFonts w:ascii="Consolas" w:hAnsi="Consolas"/>
-                <w:sz w:val="18"/>
-                <w:szCs w:val="18"/>
-              </w:rPr>
-              <w:t>commited</w:t>
-            </w:r>
-            <w:proofErr w:type="spellEnd"/>
-            <w:r>
-              <w:rPr>
-                <w:rFonts w:ascii="Consolas" w:hAnsi="Consolas"/>
-                <w:sz w:val="18"/>
-                <w:szCs w:val="18"/>
-              </w:rPr>
-              <w:t>)</w:t>
+              <w:t xml:space="preserve">  (use "git add &lt;file&gt;..." to include in what will be commited)</w:t>
             </w:r>
           </w:p>
           <w:p>
@@ -8121,25 +8054,7 @@
                 <w:sz w:val="18"/>
                 <w:szCs w:val="18"/>
               </w:rPr>
-              <w:t xml:space="preserve">  (use "git add &lt;file&gt;..." to include in what will be </w:t>
-            </w:r>
-            <w:proofErr w:type="spellStart"/>
-            <w:r>
-              <w:rPr>
-                <w:rFonts w:ascii="Consolas" w:hAnsi="Consolas"/>
-                <w:sz w:val="18"/>
-                <w:szCs w:val="18"/>
-              </w:rPr>
-              <w:t>commited</w:t>
-            </w:r>
-            <w:proofErr w:type="spellEnd"/>
-            <w:r>
-              <w:rPr>
-                <w:rFonts w:ascii="Consolas" w:hAnsi="Consolas"/>
-                <w:sz w:val="18"/>
-                <w:szCs w:val="18"/>
-              </w:rPr>
-              <w:t>)</w:t>
+              <w:t xml:space="preserve">  (use "git add &lt;file&gt;..." to include in what will be commited)</w:t>
             </w:r>
           </w:p>
           <w:p>
@@ -8503,18 +8418,8 @@
                 <w:sz w:val="18"/>
                 <w:szCs w:val="18"/>
               </w:rPr>
-              <w:t xml:space="preserve">  (use "git restore –staged &lt;file&gt;..." to </w:t>
+              <w:t xml:space="preserve">  (use "git restore –staged &lt;file&gt;..." to unstage</w:t>
             </w:r>
-            <w:proofErr w:type="spellStart"/>
-            <w:r>
-              <w:rPr>
-                <w:rFonts w:ascii="Consolas" w:hAnsi="Consolas"/>
-                <w:sz w:val="18"/>
-                <w:szCs w:val="18"/>
-              </w:rPr>
-              <w:t>unstage</w:t>
-            </w:r>
-            <w:proofErr w:type="spellEnd"/>
           </w:p>
           <w:p>
             <w:pPr>
@@ -9519,6 +9424,7 @@
   <w:style w:type="character" w:default="1" w:styleId="DefaultParagraphFont">
     <w:name w:val="Default Paragraph Font"/>
     <w:uiPriority w:val="1"/>
+    <w:semiHidden/>
     <w:unhideWhenUsed/>
   </w:style>
   <w:style w:type="table" w:default="1" w:styleId="TableNormal">

</xml_diff>